<commit_message>
added validation to timesheet fields
</commit_message>
<xml_diff>
--- a/docs/controlValidation.docx
+++ b/docs/controlValidation.docx
@@ -18,8 +18,14 @@
           <w:ilvl w:val="0"/>
           <w:numId w:val="1"/>
         </w:numPr>
-      </w:pPr>
-      <w:r>
+        <w:rPr>
+          <w:strike/>
+        </w:rPr>
+      </w:pPr>
+      <w:r>
+        <w:rPr>
+          <w:strike/>
+        </w:rPr>
         <w:t>Employee Name</w:t>
       </w:r>
     </w:p>
@@ -30,8 +36,14 @@
           <w:ilvl w:val="1"/>
           <w:numId w:val="1"/>
         </w:numPr>
-      </w:pPr>
-      <w:r>
+        <w:rPr>
+          <w:strike/>
+        </w:rPr>
+      </w:pPr>
+      <w:r>
+        <w:rPr>
+          <w:strike/>
+        </w:rPr>
         <w:t>Letters only, one space between words</w:t>
       </w:r>
     </w:p>
@@ -42,8 +54,14 @@
           <w:ilvl w:val="1"/>
           <w:numId w:val="1"/>
         </w:numPr>
-      </w:pPr>
-      <w:r>
+        <w:rPr>
+          <w:strike/>
+        </w:rPr>
+      </w:pPr>
+      <w:r>
+        <w:rPr>
+          <w:strike/>
+        </w:rPr>
         <w:t>Format &lt;letter-string&gt;&lt;space&gt;&lt;letter-string&gt; only</w:t>
       </w:r>
     </w:p>
@@ -54,8 +72,14 @@
           <w:ilvl w:val="1"/>
           <w:numId w:val="1"/>
         </w:numPr>
-      </w:pPr>
-      <w:r>
+        <w:rPr>
+          <w:strike/>
+        </w:rPr>
+      </w:pPr>
+      <w:r>
+        <w:rPr>
+          <w:strike/>
+        </w:rPr>
         <w:t>Max 40 characters</w:t>
       </w:r>
     </w:p>
@@ -66,8 +90,14 @@
           <w:ilvl w:val="0"/>
           <w:numId w:val="1"/>
         </w:numPr>
-      </w:pPr>
-      <w:r>
+        <w:rPr>
+          <w:strike/>
+        </w:rPr>
+      </w:pPr>
+      <w:r>
+        <w:rPr>
+          <w:strike/>
+        </w:rPr>
         <w:t>W#</w:t>
       </w:r>
     </w:p>
@@ -78,16 +108,28 @@
           <w:ilvl w:val="1"/>
           <w:numId w:val="1"/>
         </w:numPr>
-      </w:pPr>
-      <w:r>
+        <w:rPr>
+          <w:strike/>
+        </w:rPr>
+      </w:pPr>
+      <w:r>
+        <w:rPr>
+          <w:strike/>
+        </w:rPr>
         <w:t>Must be in format “</w:t>
       </w:r>
       <w:proofErr w:type="spellStart"/>
       <w:r>
+        <w:rPr>
+          <w:strike/>
+        </w:rPr>
         <w:t>wXXXXXXX</w:t>
       </w:r>
       <w:proofErr w:type="spellEnd"/>
       <w:r>
+        <w:rPr>
+          <w:strike/>
+        </w:rPr>
         <w:t>”</w:t>
       </w:r>
     </w:p>
@@ -98,8 +140,14 @@
           <w:ilvl w:val="1"/>
           <w:numId w:val="1"/>
         </w:numPr>
-      </w:pPr>
-      <w:r>
+        <w:rPr>
+          <w:strike/>
+        </w:rPr>
+      </w:pPr>
+      <w:r>
+        <w:rPr>
+          <w:strike/>
+        </w:rPr>
         <w:t>Max 8 characters</w:t>
       </w:r>
     </w:p>
@@ -110,8 +158,14 @@
           <w:ilvl w:val="1"/>
           <w:numId w:val="1"/>
         </w:numPr>
-      </w:pPr>
-      <w:r>
+        <w:rPr>
+          <w:strike/>
+        </w:rPr>
+      </w:pPr>
+      <w:r>
+        <w:rPr>
+          <w:strike/>
+        </w:rPr>
         <w:t>Leading ‘w’ and numbers only</w:t>
       </w:r>
     </w:p>
@@ -122,8 +176,14 @@
           <w:ilvl w:val="0"/>
           <w:numId w:val="1"/>
         </w:numPr>
-      </w:pPr>
-      <w:r>
+        <w:rPr>
+          <w:strike/>
+        </w:rPr>
+      </w:pPr>
+      <w:r>
+        <w:rPr>
+          <w:strike/>
+        </w:rPr>
         <w:t>Fund/Dept/Program/Acct/Project</w:t>
       </w:r>
     </w:p>
@@ -134,8 +194,14 @@
           <w:ilvl w:val="1"/>
           <w:numId w:val="1"/>
         </w:numPr>
-      </w:pPr>
-      <w:r>
+        <w:rPr>
+          <w:strike/>
+        </w:rPr>
+      </w:pPr>
+      <w:r>
+        <w:rPr>
+          <w:strike/>
+        </w:rPr>
         <w:t>Alphanumeric only</w:t>
       </w:r>
     </w:p>
@@ -146,8 +212,14 @@
           <w:ilvl w:val="1"/>
           <w:numId w:val="1"/>
         </w:numPr>
-      </w:pPr>
-      <w:r>
+        <w:rPr>
+          <w:strike/>
+        </w:rPr>
+      </w:pPr>
+      <w:r>
+        <w:rPr>
+          <w:strike/>
+        </w:rPr>
         <w:t>Max 40(?) characters</w:t>
       </w:r>
     </w:p>
@@ -158,8 +230,14 @@
           <w:ilvl w:val="0"/>
           <w:numId w:val="1"/>
         </w:numPr>
-      </w:pPr>
-      <w:r>
+        <w:rPr>
+          <w:strike/>
+        </w:rPr>
+      </w:pPr>
+      <w:r>
+        <w:rPr>
+          <w:strike/>
+        </w:rPr>
         <w:t>Pay start</w:t>
       </w:r>
     </w:p>
@@ -170,8 +248,14 @@
           <w:ilvl w:val="1"/>
           <w:numId w:val="1"/>
         </w:numPr>
-      </w:pPr>
-      <w:r>
+        <w:rPr>
+          <w:strike/>
+        </w:rPr>
+      </w:pPr>
+      <w:r>
+        <w:rPr>
+          <w:strike/>
+        </w:rPr>
         <w:t>Selected date must be a Sunday</w:t>
       </w:r>
     </w:p>
@@ -206,8 +290,14 @@
           <w:ilvl w:val="0"/>
           <w:numId w:val="1"/>
         </w:numPr>
-      </w:pPr>
-      <w:r>
+        <w:rPr>
+          <w:strike/>
+        </w:rPr>
+      </w:pPr>
+      <w:r>
+        <w:rPr>
+          <w:strike/>
+        </w:rPr>
         <w:t>Hours Worked</w:t>
       </w:r>
     </w:p>
@@ -218,12 +308,29 @@
           <w:ilvl w:val="1"/>
           <w:numId w:val="1"/>
         </w:numPr>
-      </w:pPr>
-      <w:r>
+        <w:rPr>
+          <w:strike/>
+        </w:rPr>
+      </w:pPr>
+      <w:proofErr w:type="gramStart"/>
+      <w:r>
+        <w:rPr>
+          <w:strike/>
+        </w:rPr>
         <w:t xml:space="preserve">Float </w:t>
       </w:r>
       <w:r>
-        <w:t xml:space="preserve"> &gt;= 0 only</w:t>
+        <w:rPr>
+          <w:strike/>
+        </w:rPr>
+        <w:t xml:space="preserve"> &gt;</w:t>
+      </w:r>
+      <w:proofErr w:type="gramEnd"/>
+      <w:r>
+        <w:rPr>
+          <w:strike/>
+        </w:rPr>
+        <w:t>= 0 only</w:t>
       </w:r>
     </w:p>
     <w:p>
@@ -233,17 +340,32 @@
           <w:ilvl w:val="1"/>
           <w:numId w:val="1"/>
         </w:numPr>
-      </w:pPr>
-      <w:r>
+        <w:rPr>
+          <w:strike/>
+        </w:rPr>
+      </w:pPr>
+      <w:r>
+        <w:rPr>
+          <w:strike/>
+        </w:rPr>
         <w:t xml:space="preserve">Max </w:t>
       </w:r>
       <w:r>
+        <w:rPr>
+          <w:strike/>
+        </w:rPr>
         <w:t xml:space="preserve">3 </w:t>
       </w:r>
       <w:r>
+        <w:rPr>
+          <w:strike/>
+        </w:rPr>
         <w:t>characters</w:t>
       </w:r>
       <w:r>
+        <w:rPr>
+          <w:strike/>
+        </w:rPr>
         <w:t xml:space="preserve"> (XX.X)</w:t>
       </w:r>
     </w:p>
@@ -254,8 +376,14 @@
           <w:ilvl w:val="0"/>
           <w:numId w:val="1"/>
         </w:numPr>
-      </w:pPr>
-      <w:r>
+        <w:rPr>
+          <w:strike/>
+        </w:rPr>
+      </w:pPr>
+      <w:r>
+        <w:rPr>
+          <w:strike/>
+        </w:rPr>
         <w:t>Other Information</w:t>
       </w:r>
     </w:p>
@@ -266,8 +394,14 @@
           <w:ilvl w:val="1"/>
           <w:numId w:val="1"/>
         </w:numPr>
-      </w:pPr>
-      <w:r>
+        <w:rPr>
+          <w:strike/>
+        </w:rPr>
+      </w:pPr>
+      <w:r>
+        <w:rPr>
+          <w:strike/>
+        </w:rPr>
         <w:t>Disallow semi-colons</w:t>
       </w:r>
     </w:p>
@@ -278,8 +412,14 @@
           <w:ilvl w:val="1"/>
           <w:numId w:val="1"/>
         </w:numPr>
-      </w:pPr>
-      <w:r>
+        <w:rPr>
+          <w:strike/>
+        </w:rPr>
+      </w:pPr>
+      <w:r>
+        <w:rPr>
+          <w:strike/>
+        </w:rPr>
         <w:t>Max 128 characters</w:t>
       </w:r>
     </w:p>
@@ -290,8 +430,14 @@
           <w:ilvl w:val="0"/>
           <w:numId w:val="1"/>
         </w:numPr>
-      </w:pPr>
-      <w:r>
+        <w:rPr>
+          <w:strike/>
+        </w:rPr>
+      </w:pPr>
+      <w:r>
+        <w:rPr>
+          <w:strike/>
+        </w:rPr>
         <w:t>Notes/Comments</w:t>
       </w:r>
     </w:p>
@@ -302,8 +448,14 @@
           <w:ilvl w:val="1"/>
           <w:numId w:val="1"/>
         </w:numPr>
-      </w:pPr>
-      <w:r>
+        <w:rPr>
+          <w:strike/>
+        </w:rPr>
+      </w:pPr>
+      <w:r>
+        <w:rPr>
+          <w:strike/>
+        </w:rPr>
         <w:t>Disallow semi-colons</w:t>
       </w:r>
     </w:p>
@@ -314,10 +466,24 @@
           <w:ilvl w:val="1"/>
           <w:numId w:val="1"/>
         </w:numPr>
-      </w:pPr>
-      <w:r>
-        <w:t>Max 255 characters</w:t>
-      </w:r>
+        <w:rPr>
+          <w:strike/>
+        </w:rPr>
+      </w:pPr>
+      <w:r>
+        <w:rPr>
+          <w:strike/>
+        </w:rPr>
+        <w:t xml:space="preserve">Max 255 </w:t>
+      </w:r>
+      <w:proofErr w:type="spellStart"/>
+      <w:r>
+        <w:rPr>
+          <w:strike/>
+        </w:rPr>
+        <w:t>characters</w:t>
+      </w:r>
+      <w:proofErr w:type="spellEnd"/>
     </w:p>
     <w:sectPr>
       <w:pgSz w:w="12240" w:h="15840"/>

</xml_diff>